<commit_message>
Correções do diagrama de classe, atualizacao de documentos
</commit_message>
<xml_diff>
--- a/Documentacao/Especificação de Casos de Uso - Medial.docx
+++ b/Documentacao/Especificação de Casos de Uso - Medial.docx
@@ -374,7 +374,7 @@
           <w:r>
             <w:fldChar w:fldCharType="separate"/>
           </w:r>
-          <w:hyperlink w:anchor="_Toc152533456" w:history="1">
+          <w:hyperlink w:anchor="_Toc152547871" w:history="1">
             <w:r>
               <w:rPr>
                 <w:rStyle w:val="Hyperlink"/>
@@ -418,7 +418,7 @@
                 <w:noProof/>
                 <w:webHidden/>
               </w:rPr>
-              <w:instrText xml:space="preserve"> PAGEREF _Toc152533456 \h </w:instrText>
+              <w:instrText xml:space="preserve"> PAGEREF _Toc152547871 \h </w:instrText>
             </w:r>
             <w:r>
               <w:rPr>
@@ -464,7 +464,7 @@
               <w14:ligatures w14:val="standardContextual"/>
             </w:rPr>
           </w:pPr>
-          <w:hyperlink w:anchor="_Toc152533457" w:history="1">
+          <w:hyperlink w:anchor="_Toc152547872" w:history="1">
             <w:r>
               <w:rPr>
                 <w:rStyle w:val="Hyperlink"/>
@@ -508,7 +508,7 @@
                 <w:noProof/>
                 <w:webHidden/>
               </w:rPr>
-              <w:instrText xml:space="preserve"> PAGEREF _Toc152533457 \h </w:instrText>
+              <w:instrText xml:space="preserve"> PAGEREF _Toc152547872 \h </w:instrText>
             </w:r>
             <w:r>
               <w:rPr>
@@ -554,7 +554,7 @@
               <w14:ligatures w14:val="standardContextual"/>
             </w:rPr>
           </w:pPr>
-          <w:hyperlink w:anchor="_Toc152533458" w:history="1">
+          <w:hyperlink w:anchor="_Toc152547873" w:history="1">
             <w:r>
               <w:rPr>
                 <w:rStyle w:val="Hyperlink"/>
@@ -598,7 +598,7 @@
                 <w:noProof/>
                 <w:webHidden/>
               </w:rPr>
-              <w:instrText xml:space="preserve"> PAGEREF _Toc152533458 \h </w:instrText>
+              <w:instrText xml:space="preserve"> PAGEREF _Toc152547873 \h </w:instrText>
             </w:r>
             <w:r>
               <w:rPr>
@@ -644,7 +644,7 @@
               <w14:ligatures w14:val="standardContextual"/>
             </w:rPr>
           </w:pPr>
-          <w:hyperlink w:anchor="_Toc152533459" w:history="1">
+          <w:hyperlink w:anchor="_Toc152547874" w:history="1">
             <w:r>
               <w:rPr>
                 <w:rStyle w:val="Hyperlink"/>
@@ -688,7 +688,7 @@
                 <w:noProof/>
                 <w:webHidden/>
               </w:rPr>
-              <w:instrText xml:space="preserve"> PAGEREF _Toc152533459 \h </w:instrText>
+              <w:instrText xml:space="preserve"> PAGEREF _Toc152547874 \h </w:instrText>
             </w:r>
             <w:r>
               <w:rPr>
@@ -734,7 +734,7 @@
               <w14:ligatures w14:val="standardContextual"/>
             </w:rPr>
           </w:pPr>
-          <w:hyperlink w:anchor="_Toc152533460" w:history="1">
+          <w:hyperlink w:anchor="_Toc152547875" w:history="1">
             <w:r>
               <w:rPr>
                 <w:rStyle w:val="Hyperlink"/>
@@ -778,7 +778,7 @@
                 <w:noProof/>
                 <w:webHidden/>
               </w:rPr>
-              <w:instrText xml:space="preserve"> PAGEREF _Toc152533460 \h </w:instrText>
+              <w:instrText xml:space="preserve"> PAGEREF _Toc152547875 \h </w:instrText>
             </w:r>
             <w:r>
               <w:rPr>
@@ -824,7 +824,7 @@
               <w14:ligatures w14:val="standardContextual"/>
             </w:rPr>
           </w:pPr>
-          <w:hyperlink w:anchor="_Toc152533461" w:history="1">
+          <w:hyperlink w:anchor="_Toc152547876" w:history="1">
             <w:r>
               <w:rPr>
                 <w:rStyle w:val="Hyperlink"/>
@@ -868,7 +868,7 @@
                 <w:noProof/>
                 <w:webHidden/>
               </w:rPr>
-              <w:instrText xml:space="preserve"> PAGEREF _Toc152533461 \h </w:instrText>
+              <w:instrText xml:space="preserve"> PAGEREF _Toc152547876 \h </w:instrText>
             </w:r>
             <w:r>
               <w:rPr>
@@ -914,7 +914,7 @@
               <w14:ligatures w14:val="standardContextual"/>
             </w:rPr>
           </w:pPr>
-          <w:hyperlink w:anchor="_Toc152533462" w:history="1">
+          <w:hyperlink w:anchor="_Toc152547877" w:history="1">
             <w:r>
               <w:rPr>
                 <w:rStyle w:val="Hyperlink"/>
@@ -958,7 +958,7 @@
                 <w:noProof/>
                 <w:webHidden/>
               </w:rPr>
-              <w:instrText xml:space="preserve"> PAGEREF _Toc152533462 \h </w:instrText>
+              <w:instrText xml:space="preserve"> PAGEREF _Toc152547877 \h </w:instrText>
             </w:r>
             <w:r>
               <w:rPr>
@@ -1004,7 +1004,7 @@
               <w14:ligatures w14:val="standardContextual"/>
             </w:rPr>
           </w:pPr>
-          <w:hyperlink w:anchor="_Toc152533463" w:history="1">
+          <w:hyperlink w:anchor="_Toc152547878" w:history="1">
             <w:r>
               <w:rPr>
                 <w:rStyle w:val="Hyperlink"/>
@@ -1048,7 +1048,7 @@
                 <w:noProof/>
                 <w:webHidden/>
               </w:rPr>
-              <w:instrText xml:space="preserve"> PAGEREF _Toc152533463 \h </w:instrText>
+              <w:instrText xml:space="preserve"> PAGEREF _Toc152547878 \h </w:instrText>
             </w:r>
             <w:r>
               <w:rPr>
@@ -1094,7 +1094,7 @@
               <w14:ligatures w14:val="standardContextual"/>
             </w:rPr>
           </w:pPr>
-          <w:hyperlink w:anchor="_Toc152533464" w:history="1">
+          <w:hyperlink w:anchor="_Toc152547879" w:history="1">
             <w:r>
               <w:rPr>
                 <w:rStyle w:val="Hyperlink"/>
@@ -1138,7 +1138,7 @@
                 <w:noProof/>
                 <w:webHidden/>
               </w:rPr>
-              <w:instrText xml:space="preserve"> PAGEREF _Toc152533464 \h </w:instrText>
+              <w:instrText xml:space="preserve"> PAGEREF _Toc152547879 \h </w:instrText>
             </w:r>
             <w:r>
               <w:rPr>
@@ -1184,7 +1184,7 @@
               <w14:ligatures w14:val="standardContextual"/>
             </w:rPr>
           </w:pPr>
-          <w:hyperlink w:anchor="_Toc152533465" w:history="1">
+          <w:hyperlink w:anchor="_Toc152547880" w:history="1">
             <w:r>
               <w:rPr>
                 <w:rStyle w:val="Hyperlink"/>
@@ -1228,7 +1228,7 @@
                 <w:noProof/>
                 <w:webHidden/>
               </w:rPr>
-              <w:instrText xml:space="preserve"> PAGEREF _Toc152533465 \h </w:instrText>
+              <w:instrText xml:space="preserve"> PAGEREF _Toc152547880 \h </w:instrText>
             </w:r>
             <w:r>
               <w:rPr>
@@ -1274,7 +1274,7 @@
               <w14:ligatures w14:val="standardContextual"/>
             </w:rPr>
           </w:pPr>
-          <w:hyperlink w:anchor="_Toc152533466" w:history="1">
+          <w:hyperlink w:anchor="_Toc152547881" w:history="1">
             <w:r>
               <w:rPr>
                 <w:rStyle w:val="Hyperlink"/>
@@ -1318,7 +1318,7 @@
                 <w:noProof/>
                 <w:webHidden/>
               </w:rPr>
-              <w:instrText xml:space="preserve"> PAGEREF _Toc152533466 \h </w:instrText>
+              <w:instrText xml:space="preserve"> PAGEREF _Toc152547881 \h </w:instrText>
             </w:r>
             <w:r>
               <w:rPr>
@@ -1364,7 +1364,7 @@
               <w14:ligatures w14:val="standardContextual"/>
             </w:rPr>
           </w:pPr>
-          <w:hyperlink w:anchor="_Toc152533467" w:history="1">
+          <w:hyperlink w:anchor="_Toc152547882" w:history="1">
             <w:r>
               <w:rPr>
                 <w:rStyle w:val="Hyperlink"/>
@@ -1408,7 +1408,7 @@
                 <w:noProof/>
                 <w:webHidden/>
               </w:rPr>
-              <w:instrText xml:space="preserve"> PAGEREF _Toc152533467 \h </w:instrText>
+              <w:instrText xml:space="preserve"> PAGEREF _Toc152547882 \h </w:instrText>
             </w:r>
             <w:r>
               <w:rPr>
@@ -1454,7 +1454,7 @@
               <w14:ligatures w14:val="standardContextual"/>
             </w:rPr>
           </w:pPr>
-          <w:hyperlink w:anchor="_Toc152533468" w:history="1">
+          <w:hyperlink w:anchor="_Toc152547883" w:history="1">
             <w:r>
               <w:rPr>
                 <w:rStyle w:val="Hyperlink"/>
@@ -1498,7 +1498,7 @@
                 <w:noProof/>
                 <w:webHidden/>
               </w:rPr>
-              <w:instrText xml:space="preserve"> PAGEREF _Toc152533468 \h </w:instrText>
+              <w:instrText xml:space="preserve"> PAGEREF _Toc152547883 \h </w:instrText>
             </w:r>
             <w:r>
               <w:rPr>
@@ -1544,7 +1544,7 @@
               <w14:ligatures w14:val="standardContextual"/>
             </w:rPr>
           </w:pPr>
-          <w:hyperlink w:anchor="_Toc152533469" w:history="1">
+          <w:hyperlink w:anchor="_Toc152547884" w:history="1">
             <w:r>
               <w:rPr>
                 <w:rStyle w:val="Hyperlink"/>
@@ -1588,7 +1588,7 @@
                 <w:noProof/>
                 <w:webHidden/>
               </w:rPr>
-              <w:instrText xml:space="preserve"> PAGEREF _Toc152533469 \h </w:instrText>
+              <w:instrText xml:space="preserve"> PAGEREF _Toc152547884 \h </w:instrText>
             </w:r>
             <w:r>
               <w:rPr>
@@ -1634,7 +1634,7 @@
               <w14:ligatures w14:val="standardContextual"/>
             </w:rPr>
           </w:pPr>
-          <w:hyperlink w:anchor="_Toc152533470" w:history="1">
+          <w:hyperlink w:anchor="_Toc152547885" w:history="1">
             <w:r>
               <w:rPr>
                 <w:rStyle w:val="Hyperlink"/>
@@ -1678,7 +1678,7 @@
                 <w:noProof/>
                 <w:webHidden/>
               </w:rPr>
-              <w:instrText xml:space="preserve"> PAGEREF _Toc152533470 \h </w:instrText>
+              <w:instrText xml:space="preserve"> PAGEREF _Toc152547885 \h </w:instrText>
             </w:r>
             <w:r>
               <w:rPr>
@@ -1724,7 +1724,7 @@
               <w14:ligatures w14:val="standardContextual"/>
             </w:rPr>
           </w:pPr>
-          <w:hyperlink w:anchor="_Toc152533471" w:history="1">
+          <w:hyperlink w:anchor="_Toc152547886" w:history="1">
             <w:r>
               <w:rPr>
                 <w:rStyle w:val="Hyperlink"/>
@@ -1768,7 +1768,7 @@
                 <w:noProof/>
                 <w:webHidden/>
               </w:rPr>
-              <w:instrText xml:space="preserve"> PAGEREF _Toc152533471 \h </w:instrText>
+              <w:instrText xml:space="preserve"> PAGEREF _Toc152547886 \h </w:instrText>
             </w:r>
             <w:r>
               <w:rPr>
@@ -1814,7 +1814,7 @@
               <w14:ligatures w14:val="standardContextual"/>
             </w:rPr>
           </w:pPr>
-          <w:hyperlink w:anchor="_Toc152533472" w:history="1">
+          <w:hyperlink w:anchor="_Toc152547887" w:history="1">
             <w:r>
               <w:rPr>
                 <w:rStyle w:val="Hyperlink"/>
@@ -1858,7 +1858,7 @@
                 <w:noProof/>
                 <w:webHidden/>
               </w:rPr>
-              <w:instrText xml:space="preserve"> PAGEREF _Toc152533472 \h </w:instrText>
+              <w:instrText xml:space="preserve"> PAGEREF _Toc152547887 \h </w:instrText>
             </w:r>
             <w:r>
               <w:rPr>
@@ -1904,7 +1904,7 @@
               <w14:ligatures w14:val="standardContextual"/>
             </w:rPr>
           </w:pPr>
-          <w:hyperlink w:anchor="_Toc152533473" w:history="1">
+          <w:hyperlink w:anchor="_Toc152547888" w:history="1">
             <w:r>
               <w:rPr>
                 <w:rStyle w:val="Hyperlink"/>
@@ -1948,7 +1948,7 @@
                 <w:noProof/>
                 <w:webHidden/>
               </w:rPr>
-              <w:instrText xml:space="preserve"> PAGEREF _Toc152533473 \h </w:instrText>
+              <w:instrText xml:space="preserve"> PAGEREF _Toc152547888 \h </w:instrText>
             </w:r>
             <w:r>
               <w:rPr>
@@ -1994,7 +1994,7 @@
               <w14:ligatures w14:val="standardContextual"/>
             </w:rPr>
           </w:pPr>
-          <w:hyperlink w:anchor="_Toc152533474" w:history="1">
+          <w:hyperlink w:anchor="_Toc152547889" w:history="1">
             <w:r>
               <w:rPr>
                 <w:rStyle w:val="Hyperlink"/>
@@ -2038,7 +2038,7 @@
                 <w:noProof/>
                 <w:webHidden/>
               </w:rPr>
-              <w:instrText xml:space="preserve"> PAGEREF _Toc152533474 \h </w:instrText>
+              <w:instrText xml:space="preserve"> PAGEREF _Toc152547889 \h </w:instrText>
             </w:r>
             <w:r>
               <w:rPr>
@@ -2084,7 +2084,7 @@
               <w14:ligatures w14:val="standardContextual"/>
             </w:rPr>
           </w:pPr>
-          <w:hyperlink w:anchor="_Toc152533475" w:history="1">
+          <w:hyperlink w:anchor="_Toc152547890" w:history="1">
             <w:r>
               <w:rPr>
                 <w:rStyle w:val="Hyperlink"/>
@@ -2128,7 +2128,7 @@
                 <w:noProof/>
                 <w:webHidden/>
               </w:rPr>
-              <w:instrText xml:space="preserve"> PAGEREF _Toc152533475 \h </w:instrText>
+              <w:instrText xml:space="preserve"> PAGEREF _Toc152547890 \h </w:instrText>
             </w:r>
             <w:r>
               <w:rPr>
@@ -2174,7 +2174,7 @@
               <w14:ligatures w14:val="standardContextual"/>
             </w:rPr>
           </w:pPr>
-          <w:hyperlink w:anchor="_Toc152533476" w:history="1">
+          <w:hyperlink w:anchor="_Toc152547891" w:history="1">
             <w:r>
               <w:rPr>
                 <w:rStyle w:val="Hyperlink"/>
@@ -2218,7 +2218,7 @@
                 <w:noProof/>
                 <w:webHidden/>
               </w:rPr>
-              <w:instrText xml:space="preserve"> PAGEREF _Toc152533476 \h </w:instrText>
+              <w:instrText xml:space="preserve"> PAGEREF _Toc152547891 \h </w:instrText>
             </w:r>
             <w:r>
               <w:rPr>
@@ -2264,7 +2264,7 @@
               <w14:ligatures w14:val="standardContextual"/>
             </w:rPr>
           </w:pPr>
-          <w:hyperlink w:anchor="_Toc152533477" w:history="1">
+          <w:hyperlink w:anchor="_Toc152547892" w:history="1">
             <w:r>
               <w:rPr>
                 <w:rStyle w:val="Hyperlink"/>
@@ -2308,7 +2308,7 @@
                 <w:noProof/>
                 <w:webHidden/>
               </w:rPr>
-              <w:instrText xml:space="preserve"> PAGEREF _Toc152533477 \h </w:instrText>
+              <w:instrText xml:space="preserve"> PAGEREF _Toc152547892 \h </w:instrText>
             </w:r>
             <w:r>
               <w:rPr>
@@ -2354,7 +2354,7 @@
               <w14:ligatures w14:val="standardContextual"/>
             </w:rPr>
           </w:pPr>
-          <w:hyperlink w:anchor="_Toc152533478" w:history="1">
+          <w:hyperlink w:anchor="_Toc152547893" w:history="1">
             <w:r>
               <w:rPr>
                 <w:rStyle w:val="Hyperlink"/>
@@ -2398,7 +2398,7 @@
                 <w:noProof/>
                 <w:webHidden/>
               </w:rPr>
-              <w:instrText xml:space="preserve"> PAGEREF _Toc152533478 \h </w:instrText>
+              <w:instrText xml:space="preserve"> PAGEREF _Toc152547893 \h </w:instrText>
             </w:r>
             <w:r>
               <w:rPr>
@@ -2444,7 +2444,7 @@
               <w14:ligatures w14:val="standardContextual"/>
             </w:rPr>
           </w:pPr>
-          <w:hyperlink w:anchor="_Toc152533479" w:history="1">
+          <w:hyperlink w:anchor="_Toc152547894" w:history="1">
             <w:r>
               <w:rPr>
                 <w:rStyle w:val="Hyperlink"/>
@@ -2488,7 +2488,7 @@
                 <w:noProof/>
                 <w:webHidden/>
               </w:rPr>
-              <w:instrText xml:space="preserve"> PAGEREF _Toc152533479 \h </w:instrText>
+              <w:instrText xml:space="preserve"> PAGEREF _Toc152547894 \h </w:instrText>
             </w:r>
             <w:r>
               <w:rPr>
@@ -2534,7 +2534,7 @@
               <w14:ligatures w14:val="standardContextual"/>
             </w:rPr>
           </w:pPr>
-          <w:hyperlink w:anchor="_Toc152533480" w:history="1">
+          <w:hyperlink w:anchor="_Toc152547895" w:history="1">
             <w:r>
               <w:rPr>
                 <w:rStyle w:val="Hyperlink"/>
@@ -2578,7 +2578,7 @@
                 <w:noProof/>
                 <w:webHidden/>
               </w:rPr>
-              <w:instrText xml:space="preserve"> PAGEREF _Toc152533480 \h </w:instrText>
+              <w:instrText xml:space="preserve"> PAGEREF _Toc152547895 \h </w:instrText>
             </w:r>
             <w:r>
               <w:rPr>
@@ -2624,7 +2624,7 @@
               <w14:ligatures w14:val="standardContextual"/>
             </w:rPr>
           </w:pPr>
-          <w:hyperlink w:anchor="_Toc152533481" w:history="1">
+          <w:hyperlink w:anchor="_Toc152547896" w:history="1">
             <w:r>
               <w:rPr>
                 <w:rStyle w:val="Hyperlink"/>
@@ -2668,7 +2668,7 @@
                 <w:noProof/>
                 <w:webHidden/>
               </w:rPr>
-              <w:instrText xml:space="preserve"> PAGEREF _Toc152533481 \h </w:instrText>
+              <w:instrText xml:space="preserve"> PAGEREF _Toc152547896 \h </w:instrText>
             </w:r>
             <w:r>
               <w:rPr>
@@ -2714,7 +2714,7 @@
               <w14:ligatures w14:val="standardContextual"/>
             </w:rPr>
           </w:pPr>
-          <w:hyperlink w:anchor="_Toc152533482" w:history="1">
+          <w:hyperlink w:anchor="_Toc152547897" w:history="1">
             <w:r>
               <w:rPr>
                 <w:rStyle w:val="Hyperlink"/>
@@ -2758,7 +2758,7 @@
                 <w:noProof/>
                 <w:webHidden/>
               </w:rPr>
-              <w:instrText xml:space="preserve"> PAGEREF _Toc152533482 \h </w:instrText>
+              <w:instrText xml:space="preserve"> PAGEREF _Toc152547897 \h </w:instrText>
             </w:r>
             <w:r>
               <w:rPr>
@@ -2804,7 +2804,7 @@
               <w14:ligatures w14:val="standardContextual"/>
             </w:rPr>
           </w:pPr>
-          <w:hyperlink w:anchor="_Toc152533483" w:history="1">
+          <w:hyperlink w:anchor="_Toc152547898" w:history="1">
             <w:r>
               <w:rPr>
                 <w:rStyle w:val="Hyperlink"/>
@@ -2848,7 +2848,7 @@
                 <w:noProof/>
                 <w:webHidden/>
               </w:rPr>
-              <w:instrText xml:space="preserve"> PAGEREF _Toc152533483 \h </w:instrText>
+              <w:instrText xml:space="preserve"> PAGEREF _Toc152547898 \h </w:instrText>
             </w:r>
             <w:r>
               <w:rPr>
@@ -2894,7 +2894,7 @@
               <w14:ligatures w14:val="standardContextual"/>
             </w:rPr>
           </w:pPr>
-          <w:hyperlink w:anchor="_Toc152533484" w:history="1">
+          <w:hyperlink w:anchor="_Toc152547899" w:history="1">
             <w:r>
               <w:rPr>
                 <w:rStyle w:val="Hyperlink"/>
@@ -2938,7 +2938,7 @@
                 <w:noProof/>
                 <w:webHidden/>
               </w:rPr>
-              <w:instrText xml:space="preserve"> PAGEREF _Toc152533484 \h </w:instrText>
+              <w:instrText xml:space="preserve"> PAGEREF _Toc152547899 \h </w:instrText>
             </w:r>
             <w:r>
               <w:rPr>
@@ -2984,7 +2984,7 @@
               <w14:ligatures w14:val="standardContextual"/>
             </w:rPr>
           </w:pPr>
-          <w:hyperlink w:anchor="_Toc152533485" w:history="1">
+          <w:hyperlink w:anchor="_Toc152547900" w:history="1">
             <w:r>
               <w:rPr>
                 <w:rStyle w:val="Hyperlink"/>
@@ -3028,7 +3028,7 @@
                 <w:noProof/>
                 <w:webHidden/>
               </w:rPr>
-              <w:instrText xml:space="preserve"> PAGEREF _Toc152533485 \h </w:instrText>
+              <w:instrText xml:space="preserve"> PAGEREF _Toc152547900 \h </w:instrText>
             </w:r>
             <w:r>
               <w:rPr>
@@ -3074,7 +3074,7 @@
               <w14:ligatures w14:val="standardContextual"/>
             </w:rPr>
           </w:pPr>
-          <w:hyperlink w:anchor="_Toc152533486" w:history="1">
+          <w:hyperlink w:anchor="_Toc152547901" w:history="1">
             <w:r>
               <w:rPr>
                 <w:rStyle w:val="Hyperlink"/>
@@ -3118,7 +3118,7 @@
                 <w:noProof/>
                 <w:webHidden/>
               </w:rPr>
-              <w:instrText xml:space="preserve"> PAGEREF _Toc152533486 \h </w:instrText>
+              <w:instrText xml:space="preserve"> PAGEREF _Toc152547901 \h </w:instrText>
             </w:r>
             <w:r>
               <w:rPr>
@@ -3164,7 +3164,7 @@
               <w14:ligatures w14:val="standardContextual"/>
             </w:rPr>
           </w:pPr>
-          <w:hyperlink w:anchor="_Toc152533487" w:history="1">
+          <w:hyperlink w:anchor="_Toc152547902" w:history="1">
             <w:r>
               <w:rPr>
                 <w:rStyle w:val="Hyperlink"/>
@@ -3208,7 +3208,7 @@
                 <w:noProof/>
                 <w:webHidden/>
               </w:rPr>
-              <w:instrText xml:space="preserve"> PAGEREF _Toc152533487 \h </w:instrText>
+              <w:instrText xml:space="preserve"> PAGEREF _Toc152547902 \h </w:instrText>
             </w:r>
             <w:r>
               <w:rPr>
@@ -3254,7 +3254,7 @@
               <w14:ligatures w14:val="standardContextual"/>
             </w:rPr>
           </w:pPr>
-          <w:hyperlink w:anchor="_Toc152533488" w:history="1">
+          <w:hyperlink w:anchor="_Toc152547903" w:history="1">
             <w:r>
               <w:rPr>
                 <w:rStyle w:val="Hyperlink"/>
@@ -3298,7 +3298,7 @@
                 <w:noProof/>
                 <w:webHidden/>
               </w:rPr>
-              <w:instrText xml:space="preserve"> PAGEREF _Toc152533488 \h </w:instrText>
+              <w:instrText xml:space="preserve"> PAGEREF _Toc152547903 \h </w:instrText>
             </w:r>
             <w:r>
               <w:rPr>
@@ -3344,7 +3344,7 @@
               <w14:ligatures w14:val="standardContextual"/>
             </w:rPr>
           </w:pPr>
-          <w:hyperlink w:anchor="_Toc152533489" w:history="1">
+          <w:hyperlink w:anchor="_Toc152547904" w:history="1">
             <w:r>
               <w:rPr>
                 <w:rStyle w:val="Hyperlink"/>
@@ -3388,7 +3388,7 @@
                 <w:noProof/>
                 <w:webHidden/>
               </w:rPr>
-              <w:instrText xml:space="preserve"> PAGEREF _Toc152533489 \h </w:instrText>
+              <w:instrText xml:space="preserve"> PAGEREF _Toc152547904 \h </w:instrText>
             </w:r>
             <w:r>
               <w:rPr>
@@ -3434,7 +3434,7 @@
               <w14:ligatures w14:val="standardContextual"/>
             </w:rPr>
           </w:pPr>
-          <w:hyperlink w:anchor="_Toc152533490" w:history="1">
+          <w:hyperlink w:anchor="_Toc152547905" w:history="1">
             <w:r>
               <w:rPr>
                 <w:rStyle w:val="Hyperlink"/>
@@ -3478,7 +3478,7 @@
                 <w:noProof/>
                 <w:webHidden/>
               </w:rPr>
-              <w:instrText xml:space="preserve"> PAGEREF _Toc152533490 \h </w:instrText>
+              <w:instrText xml:space="preserve"> PAGEREF _Toc152547905 \h </w:instrText>
             </w:r>
             <w:r>
               <w:rPr>
@@ -3524,7 +3524,7 @@
               <w14:ligatures w14:val="standardContextual"/>
             </w:rPr>
           </w:pPr>
-          <w:hyperlink w:anchor="_Toc152533491" w:history="1">
+          <w:hyperlink w:anchor="_Toc152547906" w:history="1">
             <w:r>
               <w:rPr>
                 <w:rStyle w:val="Hyperlink"/>
@@ -3568,7 +3568,7 @@
                 <w:noProof/>
                 <w:webHidden/>
               </w:rPr>
-              <w:instrText xml:space="preserve"> PAGEREF _Toc152533491 \h </w:instrText>
+              <w:instrText xml:space="preserve"> PAGEREF _Toc152547906 \h </w:instrText>
             </w:r>
             <w:r>
               <w:rPr>
@@ -3614,7 +3614,7 @@
               <w14:ligatures w14:val="standardContextual"/>
             </w:rPr>
           </w:pPr>
-          <w:hyperlink w:anchor="_Toc152533492" w:history="1">
+          <w:hyperlink w:anchor="_Toc152547907" w:history="1">
             <w:r>
               <w:rPr>
                 <w:rStyle w:val="Hyperlink"/>
@@ -3658,7 +3658,7 @@
                 <w:noProof/>
                 <w:webHidden/>
               </w:rPr>
-              <w:instrText xml:space="preserve"> PAGEREF _Toc152533492 \h </w:instrText>
+              <w:instrText xml:space="preserve"> PAGEREF _Toc152547907 \h </w:instrText>
             </w:r>
             <w:r>
               <w:rPr>
@@ -3704,7 +3704,7 @@
               <w14:ligatures w14:val="standardContextual"/>
             </w:rPr>
           </w:pPr>
-          <w:hyperlink w:anchor="_Toc152533493" w:history="1">
+          <w:hyperlink w:anchor="_Toc152547908" w:history="1">
             <w:r>
               <w:rPr>
                 <w:rStyle w:val="Hyperlink"/>
@@ -3748,7 +3748,7 @@
                 <w:noProof/>
                 <w:webHidden/>
               </w:rPr>
-              <w:instrText xml:space="preserve"> PAGEREF _Toc152533493 \h </w:instrText>
+              <w:instrText xml:space="preserve"> PAGEREF _Toc152547908 \h </w:instrText>
             </w:r>
             <w:r>
               <w:rPr>
@@ -3794,7 +3794,7 @@
               <w14:ligatures w14:val="standardContextual"/>
             </w:rPr>
           </w:pPr>
-          <w:hyperlink w:anchor="_Toc152533494" w:history="1">
+          <w:hyperlink w:anchor="_Toc152547909" w:history="1">
             <w:r>
               <w:rPr>
                 <w:rStyle w:val="Hyperlink"/>
@@ -3838,7 +3838,7 @@
                 <w:noProof/>
                 <w:webHidden/>
               </w:rPr>
-              <w:instrText xml:space="preserve"> PAGEREF _Toc152533494 \h </w:instrText>
+              <w:instrText xml:space="preserve"> PAGEREF _Toc152547909 \h </w:instrText>
             </w:r>
             <w:r>
               <w:rPr>
@@ -3884,7 +3884,7 @@
               <w14:ligatures w14:val="standardContextual"/>
             </w:rPr>
           </w:pPr>
-          <w:hyperlink w:anchor="_Toc152533495" w:history="1">
+          <w:hyperlink w:anchor="_Toc152547910" w:history="1">
             <w:r>
               <w:rPr>
                 <w:rStyle w:val="Hyperlink"/>
@@ -3928,7 +3928,7 @@
                 <w:noProof/>
                 <w:webHidden/>
               </w:rPr>
-              <w:instrText xml:space="preserve"> PAGEREF _Toc152533495 \h </w:instrText>
+              <w:instrText xml:space="preserve"> PAGEREF _Toc152547910 \h </w:instrText>
             </w:r>
             <w:r>
               <w:rPr>
@@ -3974,7 +3974,7 @@
               <w14:ligatures w14:val="standardContextual"/>
             </w:rPr>
           </w:pPr>
-          <w:hyperlink w:anchor="_Toc152533496" w:history="1">
+          <w:hyperlink w:anchor="_Toc152547911" w:history="1">
             <w:r>
               <w:rPr>
                 <w:rStyle w:val="Hyperlink"/>
@@ -4018,7 +4018,7 @@
                 <w:noProof/>
                 <w:webHidden/>
               </w:rPr>
-              <w:instrText xml:space="preserve"> PAGEREF _Toc152533496 \h </w:instrText>
+              <w:instrText xml:space="preserve"> PAGEREF _Toc152547911 \h </w:instrText>
             </w:r>
             <w:r>
               <w:rPr>
@@ -4064,7 +4064,7 @@
               <w14:ligatures w14:val="standardContextual"/>
             </w:rPr>
           </w:pPr>
-          <w:hyperlink w:anchor="_Toc152533497" w:history="1">
+          <w:hyperlink w:anchor="_Toc152547912" w:history="1">
             <w:r>
               <w:rPr>
                 <w:rStyle w:val="Hyperlink"/>
@@ -4108,7 +4108,7 @@
                 <w:noProof/>
                 <w:webHidden/>
               </w:rPr>
-              <w:instrText xml:space="preserve"> PAGEREF _Toc152533497 \h </w:instrText>
+              <w:instrText xml:space="preserve"> PAGEREF _Toc152547912 \h </w:instrText>
             </w:r>
             <w:r>
               <w:rPr>
@@ -4154,7 +4154,7 @@
               <w14:ligatures w14:val="standardContextual"/>
             </w:rPr>
           </w:pPr>
-          <w:hyperlink w:anchor="_Toc152533498" w:history="1">
+          <w:hyperlink w:anchor="_Toc152547913" w:history="1">
             <w:r>
               <w:rPr>
                 <w:rStyle w:val="Hyperlink"/>
@@ -4198,7 +4198,7 @@
                 <w:noProof/>
                 <w:webHidden/>
               </w:rPr>
-              <w:instrText xml:space="preserve"> PAGEREF _Toc152533498 \h </w:instrText>
+              <w:instrText xml:space="preserve"> PAGEREF _Toc152547913 \h </w:instrText>
             </w:r>
             <w:r>
               <w:rPr>
@@ -4244,7 +4244,7 @@
               <w14:ligatures w14:val="standardContextual"/>
             </w:rPr>
           </w:pPr>
-          <w:hyperlink w:anchor="_Toc152533499" w:history="1">
+          <w:hyperlink w:anchor="_Toc152547914" w:history="1">
             <w:r>
               <w:rPr>
                 <w:rStyle w:val="Hyperlink"/>
@@ -4288,7 +4288,7 @@
                 <w:noProof/>
                 <w:webHidden/>
               </w:rPr>
-              <w:instrText xml:space="preserve"> PAGEREF _Toc152533499 \h </w:instrText>
+              <w:instrText xml:space="preserve"> PAGEREF _Toc152547914 \h </w:instrText>
             </w:r>
             <w:r>
               <w:rPr>
@@ -4334,7 +4334,7 @@
               <w14:ligatures w14:val="standardContextual"/>
             </w:rPr>
           </w:pPr>
-          <w:hyperlink w:anchor="_Toc152533500" w:history="1">
+          <w:hyperlink w:anchor="_Toc152547915" w:history="1">
             <w:r>
               <w:rPr>
                 <w:rStyle w:val="Hyperlink"/>
@@ -4378,7 +4378,7 @@
                 <w:noProof/>
                 <w:webHidden/>
               </w:rPr>
-              <w:instrText xml:space="preserve"> PAGEREF _Toc152533500 \h </w:instrText>
+              <w:instrText xml:space="preserve"> PAGEREF _Toc152547915 \h </w:instrText>
             </w:r>
             <w:r>
               <w:rPr>
@@ -4424,7 +4424,7 @@
               <w14:ligatures w14:val="standardContextual"/>
             </w:rPr>
           </w:pPr>
-          <w:hyperlink w:anchor="_Toc152533501" w:history="1">
+          <w:hyperlink w:anchor="_Toc152547916" w:history="1">
             <w:r>
               <w:rPr>
                 <w:rStyle w:val="Hyperlink"/>
@@ -4468,7 +4468,7 @@
                 <w:noProof/>
                 <w:webHidden/>
               </w:rPr>
-              <w:instrText xml:space="preserve"> PAGEREF _Toc152533501 \h </w:instrText>
+              <w:instrText xml:space="preserve"> PAGEREF _Toc152547916 \h </w:instrText>
             </w:r>
             <w:r>
               <w:rPr>
@@ -4514,7 +4514,7 @@
               <w14:ligatures w14:val="standardContextual"/>
             </w:rPr>
           </w:pPr>
-          <w:hyperlink w:anchor="_Toc152533502" w:history="1">
+          <w:hyperlink w:anchor="_Toc152547917" w:history="1">
             <w:r>
               <w:rPr>
                 <w:rStyle w:val="Hyperlink"/>
@@ -4558,7 +4558,7 @@
                 <w:noProof/>
                 <w:webHidden/>
               </w:rPr>
-              <w:instrText xml:space="preserve"> PAGEREF _Toc152533502 \h </w:instrText>
+              <w:instrText xml:space="preserve"> PAGEREF _Toc152547917 \h </w:instrText>
             </w:r>
             <w:r>
               <w:rPr>
@@ -4604,7 +4604,7 @@
               <w14:ligatures w14:val="standardContextual"/>
             </w:rPr>
           </w:pPr>
-          <w:hyperlink w:anchor="_Toc152533503" w:history="1">
+          <w:hyperlink w:anchor="_Toc152547918" w:history="1">
             <w:r>
               <w:rPr>
                 <w:rStyle w:val="Hyperlink"/>
@@ -4648,7 +4648,7 @@
                 <w:noProof/>
                 <w:webHidden/>
               </w:rPr>
-              <w:instrText xml:space="preserve"> PAGEREF _Toc152533503 \h </w:instrText>
+              <w:instrText xml:space="preserve"> PAGEREF _Toc152547918 \h </w:instrText>
             </w:r>
             <w:r>
               <w:rPr>
@@ -4694,7 +4694,7 @@
               <w14:ligatures w14:val="standardContextual"/>
             </w:rPr>
           </w:pPr>
-          <w:hyperlink w:anchor="_Toc152533504" w:history="1">
+          <w:hyperlink w:anchor="_Toc152547919" w:history="1">
             <w:r>
               <w:rPr>
                 <w:rStyle w:val="Hyperlink"/>
@@ -4738,7 +4738,7 @@
                 <w:noProof/>
                 <w:webHidden/>
               </w:rPr>
-              <w:instrText xml:space="preserve"> PAGEREF _Toc152533504 \h </w:instrText>
+              <w:instrText xml:space="preserve"> PAGEREF _Toc152547919 \h </w:instrText>
             </w:r>
             <w:r>
               <w:rPr>
@@ -4784,7 +4784,7 @@
               <w14:ligatures w14:val="standardContextual"/>
             </w:rPr>
           </w:pPr>
-          <w:hyperlink w:anchor="_Toc152533505" w:history="1">
+          <w:hyperlink w:anchor="_Toc152547920" w:history="1">
             <w:r>
               <w:rPr>
                 <w:rStyle w:val="Hyperlink"/>
@@ -4828,7 +4828,7 @@
                 <w:noProof/>
                 <w:webHidden/>
               </w:rPr>
-              <w:instrText xml:space="preserve"> PAGEREF _Toc152533505 \h </w:instrText>
+              <w:instrText xml:space="preserve"> PAGEREF _Toc152547920 \h </w:instrText>
             </w:r>
             <w:r>
               <w:rPr>
@@ -4874,7 +4874,7 @@
               <w14:ligatures w14:val="standardContextual"/>
             </w:rPr>
           </w:pPr>
-          <w:hyperlink w:anchor="_Toc152533506" w:history="1">
+          <w:hyperlink w:anchor="_Toc152547921" w:history="1">
             <w:r>
               <w:rPr>
                 <w:rStyle w:val="Hyperlink"/>
@@ -4918,7 +4918,7 @@
                 <w:noProof/>
                 <w:webHidden/>
               </w:rPr>
-              <w:instrText xml:space="preserve"> PAGEREF _Toc152533506 \h </w:instrText>
+              <w:instrText xml:space="preserve"> PAGEREF _Toc152547921 \h </w:instrText>
             </w:r>
             <w:r>
               <w:rPr>
@@ -4964,7 +4964,7 @@
               <w14:ligatures w14:val="standardContextual"/>
             </w:rPr>
           </w:pPr>
-          <w:hyperlink w:anchor="_Toc152533507" w:history="1">
+          <w:hyperlink w:anchor="_Toc152547922" w:history="1">
             <w:r>
               <w:rPr>
                 <w:rStyle w:val="Hyperlink"/>
@@ -5008,7 +5008,7 @@
                 <w:noProof/>
                 <w:webHidden/>
               </w:rPr>
-              <w:instrText xml:space="preserve"> PAGEREF _Toc152533507 \h </w:instrText>
+              <w:instrText xml:space="preserve"> PAGEREF _Toc152547922 \h </w:instrText>
             </w:r>
             <w:r>
               <w:rPr>
@@ -5054,7 +5054,7 @@
               <w14:ligatures w14:val="standardContextual"/>
             </w:rPr>
           </w:pPr>
-          <w:hyperlink w:anchor="_Toc152533508" w:history="1">
+          <w:hyperlink w:anchor="_Toc152547923" w:history="1">
             <w:r>
               <w:rPr>
                 <w:rStyle w:val="Hyperlink"/>
@@ -5098,7 +5098,7 @@
                 <w:noProof/>
                 <w:webHidden/>
               </w:rPr>
-              <w:instrText xml:space="preserve"> PAGEREF _Toc152533508 \h </w:instrText>
+              <w:instrText xml:space="preserve"> PAGEREF _Toc152547923 \h </w:instrText>
             </w:r>
             <w:r>
               <w:rPr>
@@ -5144,7 +5144,7 @@
               <w14:ligatures w14:val="standardContextual"/>
             </w:rPr>
           </w:pPr>
-          <w:hyperlink w:anchor="_Toc152533509" w:history="1">
+          <w:hyperlink w:anchor="_Toc152547924" w:history="1">
             <w:r>
               <w:rPr>
                 <w:rStyle w:val="Hyperlink"/>
@@ -5188,7 +5188,7 @@
                 <w:noProof/>
                 <w:webHidden/>
               </w:rPr>
-              <w:instrText xml:space="preserve"> PAGEREF _Toc152533509 \h </w:instrText>
+              <w:instrText xml:space="preserve"> PAGEREF _Toc152547924 \h </w:instrText>
             </w:r>
             <w:r>
               <w:rPr>
@@ -5234,7 +5234,7 @@
               <w14:ligatures w14:val="standardContextual"/>
             </w:rPr>
           </w:pPr>
-          <w:hyperlink w:anchor="_Toc152533510" w:history="1">
+          <w:hyperlink w:anchor="_Toc152547925" w:history="1">
             <w:r>
               <w:rPr>
                 <w:rStyle w:val="Hyperlink"/>
@@ -5278,7 +5278,7 @@
                 <w:noProof/>
                 <w:webHidden/>
               </w:rPr>
-              <w:instrText xml:space="preserve"> PAGEREF _Toc152533510 \h </w:instrText>
+              <w:instrText xml:space="preserve"> PAGEREF _Toc152547925 \h </w:instrText>
             </w:r>
             <w:r>
               <w:rPr>
@@ -5324,7 +5324,7 @@
               <w14:ligatures w14:val="standardContextual"/>
             </w:rPr>
           </w:pPr>
-          <w:hyperlink w:anchor="_Toc152533511" w:history="1">
+          <w:hyperlink w:anchor="_Toc152547926" w:history="1">
             <w:r>
               <w:rPr>
                 <w:rStyle w:val="Hyperlink"/>
@@ -5368,7 +5368,7 @@
                 <w:noProof/>
                 <w:webHidden/>
               </w:rPr>
-              <w:instrText xml:space="preserve"> PAGEREF _Toc152533511 \h </w:instrText>
+              <w:instrText xml:space="preserve"> PAGEREF _Toc152547926 \h </w:instrText>
             </w:r>
             <w:r>
               <w:rPr>
@@ -5414,7 +5414,7 @@
               <w14:ligatures w14:val="standardContextual"/>
             </w:rPr>
           </w:pPr>
-          <w:hyperlink w:anchor="_Toc152533512" w:history="1">
+          <w:hyperlink w:anchor="_Toc152547927" w:history="1">
             <w:r>
               <w:rPr>
                 <w:rStyle w:val="Hyperlink"/>
@@ -5458,7 +5458,7 @@
                 <w:noProof/>
                 <w:webHidden/>
               </w:rPr>
-              <w:instrText xml:space="preserve"> PAGEREF _Toc152533512 \h </w:instrText>
+              <w:instrText xml:space="preserve"> PAGEREF _Toc152547927 \h </w:instrText>
             </w:r>
             <w:r>
               <w:rPr>
@@ -5504,7 +5504,7 @@
               <w14:ligatures w14:val="standardContextual"/>
             </w:rPr>
           </w:pPr>
-          <w:hyperlink w:anchor="_Toc152533513" w:history="1">
+          <w:hyperlink w:anchor="_Toc152547928" w:history="1">
             <w:r>
               <w:rPr>
                 <w:rStyle w:val="Hyperlink"/>
@@ -5548,7 +5548,7 @@
                 <w:noProof/>
                 <w:webHidden/>
               </w:rPr>
-              <w:instrText xml:space="preserve"> PAGEREF _Toc152533513 \h </w:instrText>
+              <w:instrText xml:space="preserve"> PAGEREF _Toc152547928 \h </w:instrText>
             </w:r>
             <w:r>
               <w:rPr>
@@ -5568,7 +5568,7 @@
                 <w:noProof/>
                 <w:webHidden/>
               </w:rPr>
-              <w:t>39</w:t>
+              <w:t>40</w:t>
             </w:r>
             <w:r>
               <w:rPr>
@@ -5594,7 +5594,7 @@
               <w14:ligatures w14:val="standardContextual"/>
             </w:rPr>
           </w:pPr>
-          <w:hyperlink w:anchor="_Toc152533514" w:history="1">
+          <w:hyperlink w:anchor="_Toc152547929" w:history="1">
             <w:r>
               <w:rPr>
                 <w:rStyle w:val="Hyperlink"/>
@@ -5638,7 +5638,7 @@
                 <w:noProof/>
                 <w:webHidden/>
               </w:rPr>
-              <w:instrText xml:space="preserve"> PAGEREF _Toc152533514 \h </w:instrText>
+              <w:instrText xml:space="preserve"> PAGEREF _Toc152547929 \h </w:instrText>
             </w:r>
             <w:r>
               <w:rPr>
@@ -5684,7 +5684,7 @@
               <w14:ligatures w14:val="standardContextual"/>
             </w:rPr>
           </w:pPr>
-          <w:hyperlink w:anchor="_Toc152533515" w:history="1">
+          <w:hyperlink w:anchor="_Toc152547930" w:history="1">
             <w:r>
               <w:rPr>
                 <w:rStyle w:val="Hyperlink"/>
@@ -5728,7 +5728,7 @@
                 <w:noProof/>
                 <w:webHidden/>
               </w:rPr>
-              <w:instrText xml:space="preserve"> PAGEREF _Toc152533515 \h </w:instrText>
+              <w:instrText xml:space="preserve"> PAGEREF _Toc152547930 \h </w:instrText>
             </w:r>
             <w:r>
               <w:rPr>
@@ -5780,7 +5780,7 @@
           <w:numId w:val="2"/>
         </w:numPr>
       </w:pPr>
-      <w:bookmarkStart w:id="0" w:name="_Toc152533456"/>
+      <w:bookmarkStart w:id="0" w:name="_Toc152547871"/>
       <w:r>
         <w:lastRenderedPageBreak/>
         <w:t>CONTROLE DE VERSÃO</w:t>
@@ -6078,10 +6078,7 @@
               <w:jc w:val="center"/>
             </w:pPr>
             <w:r>
-              <w:t>UCS.MEDIAL.0000</w:t>
-            </w:r>
-            <w:r>
-              <w:t>3</w:t>
+              <w:t>UCS.MEDIAL.00003</w:t>
             </w:r>
           </w:p>
         </w:tc>
@@ -6153,7 +6150,7 @@
       <w:pPr>
         <w:pStyle w:val="Ttulo1"/>
       </w:pPr>
-      <w:bookmarkStart w:id="1" w:name="_Toc152533457"/>
+      <w:bookmarkStart w:id="1" w:name="_Toc152547872"/>
       <w:r>
         <w:t>DESCRIÇÃO DO SISTEMA/FUNCIONALIDADE</w:t>
       </w:r>
@@ -6200,7 +6197,7 @@
       <w:pPr>
         <w:pStyle w:val="Ttulo1"/>
       </w:pPr>
-      <w:bookmarkStart w:id="2" w:name="_Toc152533458"/>
+      <w:bookmarkStart w:id="2" w:name="_Toc152547873"/>
       <w:r>
         <w:lastRenderedPageBreak/>
         <w:t>DIAGRAMA DE CASO DE U</w:t>
@@ -6270,7 +6267,7 @@
       <w:pPr>
         <w:pStyle w:val="Ttulo1"/>
       </w:pPr>
-      <w:bookmarkStart w:id="3" w:name="_Toc152533459"/>
+      <w:bookmarkStart w:id="3" w:name="_Toc152547874"/>
       <w:r>
         <w:lastRenderedPageBreak/>
         <w:t>ATORES</w:t>
@@ -6397,7 +6394,7 @@
       <w:pPr>
         <w:pStyle w:val="Ttulo1"/>
       </w:pPr>
-      <w:bookmarkStart w:id="4" w:name="_Toc152533460"/>
+      <w:bookmarkStart w:id="4" w:name="_Toc152547875"/>
       <w:r>
         <w:t>FUNÇÕES DO SISTEMA COMPUTADORIZADO</w:t>
       </w:r>
@@ -6408,7 +6405,7 @@
       <w:pPr>
         <w:pStyle w:val="Ttulo2"/>
       </w:pPr>
-      <w:bookmarkStart w:id="5" w:name="_Toc152533461"/>
+      <w:bookmarkStart w:id="5" w:name="_Toc152547876"/>
       <w:r>
         <w:t xml:space="preserve">UC.001 – </w:t>
       </w:r>
@@ -6421,7 +6418,7 @@
       <w:pPr>
         <w:pStyle w:val="Ttulo3"/>
       </w:pPr>
-      <w:bookmarkStart w:id="6" w:name="_Toc152533462"/>
+      <w:bookmarkStart w:id="6" w:name="_Toc152547877"/>
       <w:r>
         <w:t xml:space="preserve">Fluxo </w:t>
       </w:r>
@@ -7125,7 +7122,7 @@
       <w:pPr>
         <w:pStyle w:val="Ttulo3"/>
       </w:pPr>
-      <w:bookmarkStart w:id="7" w:name="_Toc152533463"/>
+      <w:bookmarkStart w:id="7" w:name="_Toc152547878"/>
       <w:r>
         <w:t xml:space="preserve">Fluxo Alternativo: </w:t>
       </w:r>
@@ -7740,7 +7737,7 @@
       <w:pPr>
         <w:pStyle w:val="Ttulo3"/>
       </w:pPr>
-      <w:bookmarkStart w:id="8" w:name="_Toc152533464"/>
+      <w:bookmarkStart w:id="8" w:name="_Toc152547879"/>
       <w:r>
         <w:t xml:space="preserve">Fluxo Alternativo: </w:t>
       </w:r>
@@ -8594,7 +8591,7 @@
       <w:pPr>
         <w:pStyle w:val="Ttulo3"/>
       </w:pPr>
-      <w:bookmarkStart w:id="9" w:name="_Toc152533465"/>
+      <w:bookmarkStart w:id="9" w:name="_Toc152547880"/>
       <w:r>
         <w:lastRenderedPageBreak/>
         <w:t xml:space="preserve">Fluxo Alternativo: </w:t>
@@ -9117,7 +9114,7 @@
       <w:pPr>
         <w:pStyle w:val="Ttulo3"/>
       </w:pPr>
-      <w:bookmarkStart w:id="10" w:name="_Toc152533466"/>
+      <w:bookmarkStart w:id="10" w:name="_Toc152547881"/>
       <w:r>
         <w:t>Regras de Negócios</w:t>
       </w:r>
@@ -9346,7 +9343,7 @@
       <w:pPr>
         <w:pStyle w:val="Ttulo3"/>
       </w:pPr>
-      <w:bookmarkStart w:id="11" w:name="_Toc152533467"/>
+      <w:bookmarkStart w:id="11" w:name="_Toc152547882"/>
       <w:r>
         <w:t>Mensagens</w:t>
       </w:r>
@@ -10113,7 +10110,7 @@
       <w:pPr>
         <w:pStyle w:val="Ttulo3"/>
       </w:pPr>
-      <w:bookmarkStart w:id="12" w:name="_Toc152533468"/>
+      <w:bookmarkStart w:id="12" w:name="_Toc152547883"/>
       <w:r>
         <w:lastRenderedPageBreak/>
         <w:t>Protótipos</w:t>
@@ -10291,7 +10288,7 @@
       <w:pPr>
         <w:pStyle w:val="Ttulo2"/>
       </w:pPr>
-      <w:bookmarkStart w:id="13" w:name="_Toc152533469"/>
+      <w:bookmarkStart w:id="13" w:name="_Toc152547884"/>
       <w:r>
         <w:t>UC.002 – MANTER PERFIL</w:t>
       </w:r>
@@ -10301,7 +10298,7 @@
       <w:pPr>
         <w:pStyle w:val="Ttulo3"/>
       </w:pPr>
-      <w:bookmarkStart w:id="14" w:name="_Toc152533470"/>
+      <w:bookmarkStart w:id="14" w:name="_Toc152547885"/>
       <w:r>
         <w:t>Fluxo Principal: Cadastrar perfil</w:t>
       </w:r>
@@ -11169,7 +11166,7 @@
       <w:pPr>
         <w:pStyle w:val="Ttulo3"/>
       </w:pPr>
-      <w:bookmarkStart w:id="15" w:name="_Toc152533471"/>
+      <w:bookmarkStart w:id="15" w:name="_Toc152547886"/>
       <w:r>
         <w:t xml:space="preserve">Fluxo Alternativo: </w:t>
       </w:r>
@@ -11779,7 +11776,7 @@
       <w:pPr>
         <w:pStyle w:val="Ttulo3"/>
       </w:pPr>
-      <w:bookmarkStart w:id="16" w:name="_Toc152533472"/>
+      <w:bookmarkStart w:id="16" w:name="_Toc152547887"/>
       <w:r>
         <w:t xml:space="preserve">Fluxo Alternativo: </w:t>
       </w:r>
@@ -12729,7 +12726,7 @@
       <w:pPr>
         <w:pStyle w:val="Ttulo3"/>
       </w:pPr>
-      <w:bookmarkStart w:id="17" w:name="_Toc152533473"/>
+      <w:bookmarkStart w:id="17" w:name="_Toc152547888"/>
       <w:r>
         <w:t xml:space="preserve">Fluxo Alternativo: </w:t>
       </w:r>
@@ -13228,7 +13225,7 @@
       <w:pPr>
         <w:pStyle w:val="Ttulo3"/>
       </w:pPr>
-      <w:bookmarkStart w:id="18" w:name="_Toc152533474"/>
+      <w:bookmarkStart w:id="18" w:name="_Toc152547889"/>
       <w:r>
         <w:lastRenderedPageBreak/>
         <w:t>Fluxo Alternativo: Alterar Imagem para o Perfil</w:t>
@@ -13820,7 +13817,7 @@
       <w:pPr>
         <w:pStyle w:val="Ttulo3"/>
       </w:pPr>
-      <w:bookmarkStart w:id="19" w:name="_Toc152533475"/>
+      <w:bookmarkStart w:id="19" w:name="_Toc152547890"/>
       <w:r>
         <w:t>Fluxo Alternativo: Excluir Imagem para o Perfil</w:t>
       </w:r>
@@ -14417,7 +14414,7 @@
       <w:pPr>
         <w:pStyle w:val="Ttulo3"/>
       </w:pPr>
-      <w:bookmarkStart w:id="20" w:name="_Toc152533476"/>
+      <w:bookmarkStart w:id="20" w:name="_Toc152547891"/>
       <w:r>
         <w:t>Regras de Negócios</w:t>
       </w:r>
@@ -14811,7 +14808,7 @@
       <w:pPr>
         <w:pStyle w:val="Ttulo3"/>
       </w:pPr>
-      <w:bookmarkStart w:id="21" w:name="_Toc152533477"/>
+      <w:bookmarkStart w:id="21" w:name="_Toc152547892"/>
       <w:r>
         <w:t>Mensagens</w:t>
       </w:r>
@@ -15758,7 +15755,7 @@
       <w:pPr>
         <w:pStyle w:val="Ttulo3"/>
       </w:pPr>
-      <w:bookmarkStart w:id="22" w:name="_Toc152533478"/>
+      <w:bookmarkStart w:id="22" w:name="_Toc152547893"/>
       <w:r>
         <w:lastRenderedPageBreak/>
         <w:t>Protótipos</w:t>
@@ -15996,7 +15993,7 @@
       <w:pPr>
         <w:pStyle w:val="Ttulo2"/>
       </w:pPr>
-      <w:bookmarkStart w:id="23" w:name="_Toc152533479"/>
+      <w:bookmarkStart w:id="23" w:name="_Toc152547894"/>
       <w:r>
         <w:t>UC.003 – MANTER ESQUADRIA</w:t>
       </w:r>
@@ -16006,7 +16003,7 @@
       <w:pPr>
         <w:pStyle w:val="Ttulo3"/>
       </w:pPr>
-      <w:bookmarkStart w:id="24" w:name="_Toc152533480"/>
+      <w:bookmarkStart w:id="24" w:name="_Toc152547895"/>
       <w:r>
         <w:t>Fluxo Principal: Cadastrar Esquadria</w:t>
       </w:r>
@@ -16844,7 +16841,7 @@
       <w:pPr>
         <w:pStyle w:val="Ttulo3"/>
       </w:pPr>
-      <w:bookmarkStart w:id="25" w:name="_Toc152533481"/>
+      <w:bookmarkStart w:id="25" w:name="_Toc152547896"/>
       <w:r>
         <w:t xml:space="preserve">Fluxo </w:t>
       </w:r>
@@ -17790,7 +17787,7 @@
       <w:pPr>
         <w:pStyle w:val="Ttulo3"/>
       </w:pPr>
-      <w:bookmarkStart w:id="26" w:name="_Toc152533482"/>
+      <w:bookmarkStart w:id="26" w:name="_Toc152547897"/>
       <w:r>
         <w:lastRenderedPageBreak/>
         <w:t xml:space="preserve">Fluxo Alternativo: </w:t>
@@ -18400,7 +18397,7 @@
       <w:pPr>
         <w:pStyle w:val="Ttulo3"/>
       </w:pPr>
-      <w:bookmarkStart w:id="27" w:name="_Toc152533483"/>
+      <w:bookmarkStart w:id="27" w:name="_Toc152547898"/>
       <w:r>
         <w:t xml:space="preserve">Fluxo Alternativo: </w:t>
       </w:r>
@@ -19159,7 +19156,7 @@
       <w:pPr>
         <w:pStyle w:val="Ttulo3"/>
       </w:pPr>
-      <w:bookmarkStart w:id="28" w:name="_Toc152533484"/>
+      <w:bookmarkStart w:id="28" w:name="_Toc152547899"/>
       <w:r>
         <w:lastRenderedPageBreak/>
         <w:t xml:space="preserve">Fluxo Alternativo: </w:t>
@@ -20034,7 +20031,7 @@
       <w:pPr>
         <w:pStyle w:val="Ttulo3"/>
       </w:pPr>
-      <w:bookmarkStart w:id="29" w:name="_Toc152533485"/>
+      <w:bookmarkStart w:id="29" w:name="_Toc152547900"/>
       <w:r>
         <w:t xml:space="preserve">Fluxo Alternativo: </w:t>
       </w:r>
@@ -20950,7 +20947,7 @@
       <w:pPr>
         <w:pStyle w:val="Ttulo3"/>
       </w:pPr>
-      <w:bookmarkStart w:id="30" w:name="_Toc152533486"/>
+      <w:bookmarkStart w:id="30" w:name="_Toc152547901"/>
       <w:r>
         <w:t xml:space="preserve">Fluxo Alternativo: </w:t>
       </w:r>
@@ -21435,7 +21432,7 @@
       <w:pPr>
         <w:pStyle w:val="Ttulo3"/>
       </w:pPr>
-      <w:bookmarkStart w:id="31" w:name="_Toc152533487"/>
+      <w:bookmarkStart w:id="31" w:name="_Toc152547902"/>
       <w:r>
         <w:t>Regras de Negócios</w:t>
       </w:r>
@@ -21958,7 +21955,7 @@
       <w:pPr>
         <w:pStyle w:val="Ttulo3"/>
       </w:pPr>
-      <w:bookmarkStart w:id="32" w:name="_Toc152533488"/>
+      <w:bookmarkStart w:id="32" w:name="_Toc152547903"/>
       <w:r>
         <w:t>Mensagens</w:t>
       </w:r>
@@ -23351,7 +23348,7 @@
       <w:pPr>
         <w:pStyle w:val="Ttulo3"/>
       </w:pPr>
-      <w:bookmarkStart w:id="33" w:name="_Toc152533489"/>
+      <w:bookmarkStart w:id="33" w:name="_Toc152547904"/>
       <w:r>
         <w:t>Protótipos</w:t>
       </w:r>
@@ -23588,7 +23585,7 @@
       <w:pPr>
         <w:pStyle w:val="Ttulo2"/>
       </w:pPr>
-      <w:bookmarkStart w:id="34" w:name="_Toc152533490"/>
+      <w:bookmarkStart w:id="34" w:name="_Toc152547905"/>
       <w:r>
         <w:t>UC.00</w:t>
       </w:r>
@@ -23604,7 +23601,7 @@
       <w:pPr>
         <w:pStyle w:val="Ttulo3"/>
       </w:pPr>
-      <w:bookmarkStart w:id="35" w:name="_Toc152533491"/>
+      <w:bookmarkStart w:id="35" w:name="_Toc152547906"/>
       <w:r>
         <w:t>Fluxo Principal: Cadastrar Obra</w:t>
       </w:r>
@@ -24355,7 +24352,7 @@
       <w:pPr>
         <w:pStyle w:val="Ttulo3"/>
       </w:pPr>
-      <w:bookmarkStart w:id="36" w:name="_Toc152533492"/>
+      <w:bookmarkStart w:id="36" w:name="_Toc152547907"/>
       <w:r>
         <w:t>Fluxo Alternativo: Cadastrar Esquadria da Obra</w:t>
       </w:r>
@@ -25895,7 +25892,7 @@
       <w:pPr>
         <w:pStyle w:val="Ttulo3"/>
       </w:pPr>
-      <w:bookmarkStart w:id="37" w:name="_Toc152533493"/>
+      <w:bookmarkStart w:id="37" w:name="_Toc152547908"/>
       <w:r>
         <w:t xml:space="preserve">Fluxo Alternativo: </w:t>
       </w:r>
@@ -26498,7 +26495,7 @@
       <w:pPr>
         <w:pStyle w:val="Ttulo3"/>
       </w:pPr>
-      <w:bookmarkStart w:id="38" w:name="_Toc152533494"/>
+      <w:bookmarkStart w:id="38" w:name="_Toc152547909"/>
       <w:r>
         <w:t xml:space="preserve">Fluxo Alternativo: </w:t>
       </w:r>
@@ -27274,7 +27271,7 @@
       <w:pPr>
         <w:pStyle w:val="Ttulo3"/>
       </w:pPr>
-      <w:bookmarkStart w:id="39" w:name="_Toc152533495"/>
+      <w:bookmarkStart w:id="39" w:name="_Toc152547910"/>
       <w:r>
         <w:t xml:space="preserve">Fluxo Alternativo: </w:t>
       </w:r>
@@ -28118,7 +28115,7 @@
       <w:pPr>
         <w:pStyle w:val="Ttulo3"/>
       </w:pPr>
-      <w:bookmarkStart w:id="40" w:name="_Toc152533496"/>
+      <w:bookmarkStart w:id="40" w:name="_Toc152547911"/>
       <w:r>
         <w:t xml:space="preserve">Fluxo Alternativo: </w:t>
       </w:r>
@@ -29083,7 +29080,7 @@
       <w:pPr>
         <w:pStyle w:val="Ttulo3"/>
       </w:pPr>
-      <w:bookmarkStart w:id="41" w:name="_Toc152533497"/>
+      <w:bookmarkStart w:id="41" w:name="_Toc152547912"/>
       <w:r>
         <w:t xml:space="preserve">Fluxo Alternativo: </w:t>
       </w:r>
@@ -29594,7 +29591,7 @@
       <w:pPr>
         <w:pStyle w:val="Ttulo3"/>
       </w:pPr>
-      <w:bookmarkStart w:id="42" w:name="_Toc152533498"/>
+      <w:bookmarkStart w:id="42" w:name="_Toc152547913"/>
       <w:r>
         <w:t>Regras de Negócios</w:t>
       </w:r>
@@ -30244,7 +30241,7 @@
       <w:pPr>
         <w:pStyle w:val="Ttulo3"/>
       </w:pPr>
-      <w:bookmarkStart w:id="43" w:name="_Toc152533499"/>
+      <w:bookmarkStart w:id="43" w:name="_Toc152547914"/>
       <w:r>
         <w:t>Mensagens</w:t>
       </w:r>
@@ -31551,7 +31548,7 @@
       <w:pPr>
         <w:pStyle w:val="Ttulo3"/>
       </w:pPr>
-      <w:bookmarkStart w:id="44" w:name="_Toc152533500"/>
+      <w:bookmarkStart w:id="44" w:name="_Toc152547915"/>
       <w:r>
         <w:t>protótipos</w:t>
       </w:r>
@@ -31860,7 +31857,7 @@
       <w:pPr>
         <w:pStyle w:val="Ttulo2"/>
       </w:pPr>
-      <w:bookmarkStart w:id="45" w:name="_Toc152533501"/>
+      <w:bookmarkStart w:id="45" w:name="_Toc152547916"/>
       <w:r>
         <w:t xml:space="preserve">UC.006 – </w:t>
       </w:r>
@@ -31876,7 +31873,7 @@
       <w:pPr>
         <w:pStyle w:val="Ttulo3"/>
       </w:pPr>
-      <w:bookmarkStart w:id="46" w:name="_Toc152533502"/>
+      <w:bookmarkStart w:id="46" w:name="_Toc152547917"/>
       <w:r>
         <w:t xml:space="preserve">Fluxo Principal: Imprimir </w:t>
       </w:r>
@@ -32317,7 +32314,7 @@
       <w:pPr>
         <w:pStyle w:val="Ttulo3"/>
       </w:pPr>
-      <w:bookmarkStart w:id="47" w:name="_Toc152533503"/>
+      <w:bookmarkStart w:id="47" w:name="_Toc152547918"/>
       <w:r>
         <w:lastRenderedPageBreak/>
         <w:t>Fluxo Alternativo: Consultar Corte</w:t>
@@ -32813,7 +32810,7 @@
       <w:pPr>
         <w:pStyle w:val="Ttulo3"/>
       </w:pPr>
-      <w:bookmarkStart w:id="48" w:name="_Toc152533504"/>
+      <w:bookmarkStart w:id="48" w:name="_Toc152547919"/>
       <w:r>
         <w:t>Fluxo Alternativo: Recalcular Descontos de Corte</w:t>
       </w:r>
@@ -33207,7 +33204,7 @@
       <w:pPr>
         <w:pStyle w:val="Ttulo3"/>
       </w:pPr>
-      <w:bookmarkStart w:id="49" w:name="_Toc152533505"/>
+      <w:bookmarkStart w:id="49" w:name="_Toc152547920"/>
       <w:r>
         <w:t>Fluxo Alternativo: Consultar Esquadrias da Obra</w:t>
       </w:r>
@@ -33806,15 +33803,9 @@
       <w:pPr>
         <w:pStyle w:val="Ttulo3"/>
       </w:pPr>
-      <w:bookmarkStart w:id="50" w:name="_Toc152533506"/>
+      <w:bookmarkStart w:id="50" w:name="_Toc152547921"/>
       <w:r>
-        <w:t xml:space="preserve">Fluxo Alternativo: Consultar </w:t>
-      </w:r>
-      <w:r>
-        <w:t xml:space="preserve">Perfil de </w:t>
-      </w:r>
-      <w:r>
-        <w:t>Esquadrias da Obra</w:t>
+        <w:t>Fluxo Alternativo: Consultar Perfil de Esquadrias da Obra</w:t>
       </w:r>
       <w:bookmarkEnd w:id="50"/>
     </w:p>
@@ -34205,13 +34196,7 @@
           </w:tcPr>
           <w:p>
             <w:r>
-              <w:t>O sistema abre uma nova modal e exibe as esquadrias cadastradas para aquela obra</w:t>
-            </w:r>
-            <w:r>
-              <w:t xml:space="preserve">, </w:t>
-            </w:r>
-            <w:r>
-              <w:t xml:space="preserve">conforme </w:t>
+              <w:t xml:space="preserve">O sistema abre uma nova modal e exibe as esquadrias cadastradas para aquela obra, conforme </w:t>
             </w:r>
             <w:r>
               <w:rPr>
@@ -34225,14 +34210,7 @@
                 <w:b/>
                 <w:bCs/>
               </w:rPr>
-              <w:t>2</w:t>
-            </w:r>
-            <w:r>
-              <w:rPr>
-                <w:b/>
-                <w:bCs/>
-              </w:rPr>
-              <w:t>5</w:t>
+              <w:t>25</w:t>
             </w:r>
             <w:r>
               <w:rPr>
@@ -34321,10 +34299,7 @@
           </w:tcPr>
           <w:p>
             <w:r>
-              <w:t>O sistema abre uma nova modal exibindo os perfis que precisam ser cortados para aquela obra</w:t>
-            </w:r>
-            <w:r>
-              <w:t xml:space="preserve">, conforme </w:t>
+              <w:t xml:space="preserve">O sistema abre uma nova modal exibindo os perfis que precisam ser cortados para aquela obra, conforme </w:t>
             </w:r>
             <w:r>
               <w:rPr>
@@ -34338,14 +34313,7 @@
                 <w:b/>
                 <w:bCs/>
               </w:rPr>
-              <w:t>2</w:t>
-            </w:r>
-            <w:r>
-              <w:rPr>
-                <w:b/>
-                <w:bCs/>
-              </w:rPr>
-              <w:t>6</w:t>
+              <w:t>26</w:t>
             </w:r>
             <w:r>
               <w:rPr>
@@ -34537,7 +34505,7 @@
       <w:pPr>
         <w:pStyle w:val="Ttulo3"/>
       </w:pPr>
-      <w:bookmarkStart w:id="51" w:name="_Toc152533507"/>
+      <w:bookmarkStart w:id="51" w:name="_Toc152547922"/>
       <w:r>
         <w:t>Regras de Negócios</w:t>
       </w:r>
@@ -35007,7 +34975,7 @@
       <w:pPr>
         <w:pStyle w:val="Ttulo3"/>
       </w:pPr>
-      <w:bookmarkStart w:id="52" w:name="_Toc152533508"/>
+      <w:bookmarkStart w:id="52" w:name="_Toc152547923"/>
       <w:r>
         <w:t>Mensagens</w:t>
       </w:r>
@@ -35405,7 +35373,7 @@
       <w:pPr>
         <w:pStyle w:val="Ttulo3"/>
       </w:pPr>
-      <w:bookmarkStart w:id="53" w:name="_Toc152533509"/>
+      <w:bookmarkStart w:id="53" w:name="_Toc152547924"/>
       <w:r>
         <w:t>Protótipos</w:t>
       </w:r>
@@ -35714,7 +35682,7 @@
       <w:pPr>
         <w:pStyle w:val="Ttulo1"/>
       </w:pPr>
-      <w:bookmarkStart w:id="54" w:name="_Toc152533510"/>
+      <w:bookmarkStart w:id="54" w:name="_Toc152547925"/>
       <w:r>
         <w:t>ESTRUTURAS DE DADOS</w:t>
       </w:r>
@@ -35724,7 +35692,7 @@
       <w:pPr>
         <w:pStyle w:val="Ttulo2"/>
       </w:pPr>
-      <w:bookmarkStart w:id="55" w:name="_Toc152533511"/>
+      <w:bookmarkStart w:id="55" w:name="_Toc152547926"/>
       <w:r>
         <w:t>Tabelas</w:t>
       </w:r>
@@ -42177,7 +42145,7 @@
       <w:pPr>
         <w:pStyle w:val="Ttulo2"/>
       </w:pPr>
-      <w:bookmarkStart w:id="56" w:name="_Toc152533512"/>
+      <w:bookmarkStart w:id="56" w:name="_Toc152547927"/>
       <w:r>
         <w:lastRenderedPageBreak/>
         <w:t>Diagrama de entidade de relacionamento</w:t>
@@ -42243,12 +42211,20 @@
     <w:p/>
     <w:p/>
     <w:p/>
+    <w:p/>
+    <w:p/>
+    <w:p/>
+    <w:p/>
+    <w:p/>
+    <w:p/>
+    <w:p/>
     <w:p>
       <w:pPr>
         <w:pStyle w:val="Ttulo1"/>
       </w:pPr>
-      <w:bookmarkStart w:id="57" w:name="_Toc152533513"/>
+      <w:bookmarkStart w:id="57" w:name="_Toc152547928"/>
       <w:r>
+        <w:lastRenderedPageBreak/>
         <w:t>DIAGRAMA DE CLASSES</w:t>
       </w:r>
       <w:bookmarkEnd w:id="57"/>
@@ -42259,12 +42235,11 @@
         <w:rPr>
           <w:noProof/>
         </w:rPr>
-        <w:lastRenderedPageBreak/>
         <w:drawing>
-          <wp:inline distT="0" distB="0" distL="0" distR="0" wp14:anchorId="657D120B" wp14:editId="34EB4F0A">
-            <wp:extent cx="6472555" cy="5375275"/>
-            <wp:effectExtent l="0" t="0" r="4445" b="0"/>
-            <wp:docPr id="2009400328" name="Imagem 7"/>
+          <wp:inline distT="0" distB="0" distL="0" distR="0" wp14:anchorId="22F11C06" wp14:editId="4DD71F88">
+            <wp:extent cx="6480175" cy="7100570"/>
+            <wp:effectExtent l="0" t="0" r="0" b="5080"/>
+            <wp:docPr id="2079754935" name="Imagem 1"/>
             <wp:cNvGraphicFramePr>
               <a:graphicFrameLocks xmlns:a="http://schemas.openxmlformats.org/drawingml/2006/main" noChangeAspect="1"/>
             </wp:cNvGraphicFramePr>
@@ -42272,13 +42247,13 @@
               <a:graphicData uri="http://schemas.openxmlformats.org/drawingml/2006/picture">
                 <pic:pic xmlns:pic="http://schemas.openxmlformats.org/drawingml/2006/picture">
                   <pic:nvPicPr>
-                    <pic:cNvPr id="0" name="Picture 7"/>
+                    <pic:cNvPr id="0" name="Picture 1"/>
                     <pic:cNvPicPr>
                       <a:picLocks noChangeAspect="1" noChangeArrowheads="1"/>
                     </pic:cNvPicPr>
                   </pic:nvPicPr>
                   <pic:blipFill>
-                    <a:blip r:embed="rId21">
+                    <a:blip r:embed="rId21" cstate="print">
                       <a:extLst>
                         <a:ext uri="{28A0092B-C50C-407E-A947-70E740481C1C}">
                           <a14:useLocalDpi xmlns:a14="http://schemas.microsoft.com/office/drawing/2010/main" val="0"/>
@@ -42293,7 +42268,7 @@
                   <pic:spPr bwMode="auto">
                     <a:xfrm>
                       <a:off x="0" y="0"/>
-                      <a:ext cx="6472555" cy="5375275"/>
+                      <a:ext cx="6480175" cy="7100570"/>
                     </a:xfrm>
                     <a:prstGeom prst="rect">
                       <a:avLst/>
@@ -42311,20 +42286,11 @@
       </w:r>
     </w:p>
     <w:p/>
-    <w:p/>
-    <w:p/>
-    <w:p/>
-    <w:p/>
-    <w:p/>
-    <w:p/>
-    <w:p/>
-    <w:p/>
-    <w:p/>
     <w:p>
       <w:pPr>
         <w:pStyle w:val="Ttulo1"/>
       </w:pPr>
-      <w:bookmarkStart w:id="58" w:name="_Toc152533514"/>
+      <w:bookmarkStart w:id="58" w:name="_Toc152547929"/>
       <w:r>
         <w:lastRenderedPageBreak/>
         <w:t>NOMENCLATURA DE VARIÁVEIS E COLUNAS DO BANCO DE DADOS</w:t>
@@ -42835,7 +42801,7 @@
       <w:pPr>
         <w:pStyle w:val="Ttulo1"/>
       </w:pPr>
-      <w:bookmarkStart w:id="59" w:name="_Toc152533515"/>
+      <w:bookmarkStart w:id="59" w:name="_Toc152547930"/>
       <w:r>
         <w:lastRenderedPageBreak/>
         <w:t>RESPONSÁVEIS PELA ELABORAÇÃO, REVISÃO E APROVAÇÃO</w:t>

</xml_diff>

<commit_message>
Ajustes no caso de uso, correção de consulta do relatorio de cortes
</commit_message>
<xml_diff>
--- a/Documentacao/Especificação de Casos de Uso - Medial.docx
+++ b/Documentacao/Especificação de Casos de Uso - Medial.docx
@@ -14729,7 +14729,13 @@
           </w:tcPr>
           <w:p>
             <w:r>
-              <w:t>A tela de cadastro de Esquadria deverá ter um botão onde ao usuário clicar ele poderá fazer o upload de uma imagem do perfil, que aparecerá no relatório, porém essa opção será optativa, não sendo necessário realizar o upload dessa imagem para realizar o cadastro/atualização do perfil.</w:t>
+              <w:t>A tela de cadastro de Esquadria deverá ter um botão onde ao usuário clicar ele poderá fazer o upload de uma imagem do perfil</w:t>
+            </w:r>
+            <w:r>
+              <w:t xml:space="preserve"> (essa imagem deve ter no máximo 5MB)</w:t>
+            </w:r>
+            <w:r>
+              <w:t>, que aparecerá no relatório, porém essa opção será optativa, não sendo necessário realizar o upload dessa imagem para realizar o cadastro/atualização do perfil.</w:t>
             </w:r>
             <w:r>
               <w:t xml:space="preserve"> Caso o perfil já contenha uma imagem o botão deve ter um tom mais azul, e caso ele não possua nenhuma imagem salva o botão </w:t>
@@ -15757,7 +15763,6 @@
       </w:pPr>
       <w:bookmarkStart w:id="22" w:name="_Toc152547893"/>
       <w:r>
-        <w:lastRenderedPageBreak/>
         <w:t>Protótipos</w:t>
       </w:r>
       <w:bookmarkEnd w:id="22"/>
@@ -21928,15 +21933,7 @@
               <w:t>Ao informar uma formula de descontos o sistema deve validar se aquele cálculo está valido, ou seja, se foi informado apenas números (0 - 9), operadores aritméticos (*, /, +, -), parênteses e as constantes LT (Largura Total) e AT (Altura Total). Deve validar também se a conta faz sentido, verificando se todos os parentes estão sendo fechados e se os operadores matemáticos estão sendo utilizados corretamente (uma forma de usar um operador incorretamente é ele sendo o último caractere do desconto por exemplo, pois assim ele não estará relacionado com nenhum número, ou dois operadores juntos).</w:t>
             </w:r>
             <w:r>
-              <w:t xml:space="preserve"> E futuramente caso o sistema não consiga executar a </w:t>
-            </w:r>
-            <w:proofErr w:type="gramStart"/>
-            <w:r>
-              <w:t>formula</w:t>
-            </w:r>
-            <w:proofErr w:type="gramEnd"/>
-            <w:r>
-              <w:t xml:space="preserve"> para gravar o tamanho do perfil o sistema deve encaminhar um </w:t>
+              <w:t xml:space="preserve"> E futuramente caso o sistema não consiga executar a formula para gravar o tamanho do perfil o sistema deve encaminhar um </w:t>
             </w:r>
             <w:proofErr w:type="spellStart"/>
             <w:r>
@@ -24771,16 +24768,16 @@
               <w:t xml:space="preserve">O usuário informa </w:t>
             </w:r>
             <w:r>
-              <w:t>a esquadria, código, largura e altura</w:t>
-            </w:r>
-            <w:r>
-              <w:t>, cor(</w:t>
-            </w:r>
-            <w:r>
-              <w:t>opcional</w:t>
-            </w:r>
-            <w:r>
-              <w:t>)</w:t>
+              <w:t xml:space="preserve">a </w:t>
+            </w:r>
+            <w:r>
+              <w:t xml:space="preserve">linha, </w:t>
+            </w:r>
+            <w:r>
+              <w:t>esquadria, código, largura e altura</w:t>
+            </w:r>
+            <w:r>
+              <w:t>, cor</w:t>
             </w:r>
             <w:r>
               <w:t xml:space="preserve"> </w:t>
@@ -30152,18 +30149,10 @@
               <w:t>com obras</w:t>
             </w:r>
             <w:r>
-              <w:t xml:space="preserve"> deverá conter um botão “Duplicar Registro”, que caso o usuário clique nele, o sistema devera duplicar aquela </w:t>
-            </w:r>
-            <w:proofErr w:type="gramStart"/>
-            <w:r>
-              <w:t xml:space="preserve">linha, </w:t>
-            </w:r>
-            <w:r>
-              <w:t xml:space="preserve"> trazendo</w:t>
-            </w:r>
-            <w:proofErr w:type="gramEnd"/>
-            <w:r>
-              <w:t xml:space="preserve"> o campo “</w:t>
+              <w:t xml:space="preserve"> deverá conter um botão “Duplicar Registro”, que caso o usuário clique nele, o sistema devera duplicar aquela linha, </w:t>
+            </w:r>
+            <w:r>
+              <w:t xml:space="preserve"> trazendo o campo “</w:t>
             </w:r>
             <w:proofErr w:type="spellStart"/>
             <w:r>
@@ -34848,13 +34837,8 @@
               <w:t xml:space="preserve">. Os perfis que deverão ser cortados deverão ser </w:t>
             </w:r>
             <w:r>
-              <w:t xml:space="preserve">listados logo </w:t>
-            </w:r>
-            <w:proofErr w:type="gramStart"/>
-            <w:r>
-              <w:t>a baixo</w:t>
-            </w:r>
-            <w:proofErr w:type="gramEnd"/>
+              <w:t>listados logo a baixo</w:t>
+            </w:r>
             <w:r>
               <w:t xml:space="preserve"> dentro dessa quebra, contendo informações do código da esquadria na obra</w:t>
             </w:r>

</xml_diff>